<commit_message>
Added more exercises (JAVA & Python3) and translations to Spanish from Descriptions
</commit_message>
<xml_diff>
--- a/PYTHON3/CodeFights/1_Add/Description.docx
+++ b/PYTHON3/CodeFights/1_Add/Description.docx
@@ -468,8 +468,22 @@
           <w:szCs w:val="24"/>
           <w:lang w:eastAsia="es-ES"/>
         </w:rPr>
-        <w:t>] 3000ms (java)</w:t>
-      </w:r>
+        <w:t xml:space="preserve">] </w:t>
+      </w:r>
+      <w:r>
+        <w:rPr>
+          <w:rFonts w:ascii="Arial" w:eastAsia="Times New Roman" w:hAnsi="Arial" w:cs="Arial"/>
+          <w:b/>
+          <w:bCs/>
+          <w:color w:val="4D4D4D"/>
+          <w:sz w:val="24"/>
+          <w:szCs w:val="24"/>
+          <w:lang w:eastAsia="es-ES"/>
+        </w:rPr>
+        <w:t>4000ms (py3)</w:t>
+      </w:r>
+      <w:bookmarkStart w:id="0" w:name="_GoBack"/>
+      <w:bookmarkEnd w:id="0"/>
     </w:p>
     <w:p>
       <w:pPr>
@@ -918,10 +932,7 @@
         <w:t xml:space="preserve"> inputs.</w:t>
       </w:r>
     </w:p>
-    <w:p>
-      <w:bookmarkStart w:id="0" w:name="_GoBack"/>
-      <w:bookmarkEnd w:id="0"/>
-    </w:p>
+    <w:p/>
     <w:sectPr>
       <w:pgSz w:w="11906" w:h="16838"/>
       <w:pgMar w:top="1417" w:right="1701" w:bottom="1417" w:left="1701" w:header="708" w:footer="708" w:gutter="0"/>
@@ -1364,6 +1375,7 @@
     <w:lsdException w:name="HTML Sample" w:semiHidden="1" w:unhideWhenUsed="1"/>
     <w:lsdException w:name="HTML Typewriter" w:semiHidden="1" w:unhideWhenUsed="1"/>
     <w:lsdException w:name="HTML Variable" w:semiHidden="1" w:unhideWhenUsed="1"/>
+    <w:lsdException w:name="Normal Table" w:semiHidden="1" w:unhideWhenUsed="1"/>
     <w:lsdException w:name="annotation subject" w:semiHidden="1" w:unhideWhenUsed="1"/>
     <w:lsdException w:name="No List" w:semiHidden="1" w:unhideWhenUsed="1"/>
     <w:lsdException w:name="Outline List 1" w:semiHidden="1" w:unhideWhenUsed="1"/>
@@ -1410,8 +1422,10 @@
     <w:lsdException w:name="Table Subtle 2" w:semiHidden="1" w:unhideWhenUsed="1"/>
     <w:lsdException w:name="Table Web 1" w:semiHidden="1" w:unhideWhenUsed="1"/>
     <w:lsdException w:name="Table Web 2" w:semiHidden="1" w:unhideWhenUsed="1"/>
+    <w:lsdException w:name="Table Web 3" w:semiHidden="1" w:unhideWhenUsed="1"/>
     <w:lsdException w:name="Balloon Text" w:semiHidden="1" w:unhideWhenUsed="1"/>
     <w:lsdException w:name="Table Grid" w:uiPriority="39"/>
+    <w:lsdException w:name="Table Theme" w:semiHidden="1" w:unhideWhenUsed="1"/>
     <w:lsdException w:name="Placeholder Text" w:semiHidden="1"/>
     <w:lsdException w:name="No Spacing" w:uiPriority="1" w:qFormat="1"/>
     <w:lsdException w:name="Light Shading" w:uiPriority="60"/>

</xml_diff>